<commit_message>
Revisión de la Primera historia de Usuario
Me encargaré de hacer los prototipos con el mockup
</commit_message>
<xml_diff>
--- a/Requerimientos/User_Stories/FEAT001_US1.docx
+++ b/Requerimientos/User_Stories/FEAT001_US1.docx
@@ -7,6 +7,7 @@
         <w:jc w:val="center"/>
         <w:rPr>
           <w:sz w:val="28"/>
+          <w:lang w:val="es-MX"/>
         </w:rPr>
       </w:pPr>
       <w:proofErr w:type="spellStart"/>
@@ -31,6 +32,12 @@
         <w:t>Story</w:t>
       </w:r>
       <w:proofErr w:type="spellEnd"/>
+      <w:r>
+        <w:rPr>
+          <w:sz w:val="28"/>
+        </w:rPr>
+        <w:t xml:space="preserve"> SNX-UC1</w:t>
+      </w:r>
     </w:p>
     <w:p>
       <w:pPr>
@@ -150,13 +157,7 @@
               <w:spacing w:before="120" w:after="120"/>
             </w:pPr>
             <w:r>
-              <w:t>US-001</w:t>
-            </w:r>
-            <w:r>
-              <w:t>.</w:t>
-            </w:r>
-            <w:r>
-              <w:t>1</w:t>
+              <w:t>SNX-UC1</w:t>
             </w:r>
           </w:p>
         </w:tc>
@@ -232,130 +233,150 @@
             <w:r>
               <w:t xml:space="preserve">. Opcionalmente, para partes individuales de mensajes se requiere el nombre de este. </w:t>
             </w:r>
+          </w:p>
+        </w:tc>
+      </w:tr>
+      <w:tr>
+        <w:tc>
+          <w:tcPr>
+            <w:tcW w:w="1493" w:type="dxa"/>
+          </w:tcPr>
+          <w:p>
+            <w:pPr>
+              <w:spacing w:before="120" w:after="120"/>
+              <w:rPr>
+                <w:b/>
+              </w:rPr>
+            </w:pPr>
+            <w:r>
+              <w:rPr>
+                <w:b/>
+              </w:rPr>
+              <w:t>Esfuerzo</w:t>
+            </w:r>
+          </w:p>
+        </w:tc>
+        <w:tc>
+          <w:tcPr>
+            <w:tcW w:w="7001" w:type="dxa"/>
+          </w:tcPr>
+          <w:p>
+            <w:pPr>
+              <w:spacing w:before="120" w:after="120"/>
+            </w:pPr>
+            <w:r>
+              <w:t>Intermedio</w:t>
+            </w:r>
+          </w:p>
+        </w:tc>
+      </w:tr>
+      <w:tr>
+        <w:tc>
+          <w:tcPr>
+            <w:tcW w:w="1493" w:type="dxa"/>
+          </w:tcPr>
+          <w:p>
+            <w:pPr>
+              <w:spacing w:before="120" w:after="120"/>
+              <w:rPr>
+                <w:b/>
+              </w:rPr>
+            </w:pPr>
+            <w:r>
+              <w:rPr>
+                <w:b/>
+              </w:rPr>
+              <w:t>Prioridad</w:t>
+            </w:r>
+          </w:p>
+        </w:tc>
+        <w:tc>
+          <w:tcPr>
+            <w:tcW w:w="7001" w:type="dxa"/>
+          </w:tcPr>
+          <w:p>
+            <w:pPr>
+              <w:spacing w:before="120" w:after="120"/>
+            </w:pPr>
+            <w:r>
+              <w:t>Alta</w:t>
+            </w:r>
+          </w:p>
+        </w:tc>
+      </w:tr>
+      <w:tr>
+        <w:tc>
+          <w:tcPr>
+            <w:tcW w:w="1493" w:type="dxa"/>
+          </w:tcPr>
+          <w:p>
+            <w:pPr>
+              <w:spacing w:before="120" w:after="120"/>
+              <w:rPr>
+                <w:b/>
+              </w:rPr>
+            </w:pPr>
+            <w:r>
+              <w:rPr>
+                <w:b/>
+              </w:rPr>
+              <w:t>Prototipo</w:t>
+            </w:r>
+          </w:p>
+        </w:tc>
+        <w:tc>
+          <w:tcPr>
+            <w:tcW w:w="7001" w:type="dxa"/>
+          </w:tcPr>
+          <w:p>
+            <w:pPr>
+              <w:spacing w:before="120" w:after="120"/>
+            </w:pPr>
+            <w:r>
+              <w:t xml:space="preserve">[Colocar el prototipo solo en el caso de </w:t>
+            </w:r>
+            <w:proofErr w:type="spellStart"/>
+            <w:r>
+              <w:t>User</w:t>
+            </w:r>
+            <w:proofErr w:type="spellEnd"/>
+            <w:r>
+              <w:t xml:space="preserve"> </w:t>
+            </w:r>
+            <w:proofErr w:type="spellStart"/>
+            <w:r>
+              <w:t>Story</w:t>
+            </w:r>
+            <w:proofErr w:type="spellEnd"/>
+            <w:r>
+              <w:t xml:space="preserve"> con presentación visual. Colocar el prototipo para todas las variantes, identificando las variantes específicas.]</w:t>
+            </w:r>
+            <w:r>
+              <w:t xml:space="preserve"> – Falta Prototipo</w:t>
+            </w:r>
             <w:bookmarkStart w:id="0" w:name="_GoBack"/>
             <w:bookmarkEnd w:id="0"/>
           </w:p>
         </w:tc>
       </w:tr>
-      <w:tr>
-        <w:tc>
-          <w:tcPr>
-            <w:tcW w:w="1493" w:type="dxa"/>
-          </w:tcPr>
-          <w:p>
-            <w:pPr>
-              <w:spacing w:before="120" w:after="120"/>
-              <w:rPr>
-                <w:b/>
-              </w:rPr>
-            </w:pPr>
-            <w:r>
-              <w:rPr>
-                <w:b/>
-              </w:rPr>
-              <w:t>Esfuerzo</w:t>
-            </w:r>
-          </w:p>
-        </w:tc>
-        <w:tc>
-          <w:tcPr>
-            <w:tcW w:w="7001" w:type="dxa"/>
-          </w:tcPr>
-          <w:p>
-            <w:pPr>
-              <w:spacing w:before="120" w:after="120"/>
-            </w:pPr>
-            <w:r>
-              <w:t>Intermedio</w:t>
-            </w:r>
-          </w:p>
-        </w:tc>
-      </w:tr>
-      <w:tr>
-        <w:tc>
-          <w:tcPr>
-            <w:tcW w:w="1493" w:type="dxa"/>
-          </w:tcPr>
-          <w:p>
-            <w:pPr>
-              <w:spacing w:before="120" w:after="120"/>
-              <w:rPr>
-                <w:b/>
-              </w:rPr>
-            </w:pPr>
-            <w:r>
-              <w:rPr>
-                <w:b/>
-              </w:rPr>
-              <w:t>Prioridad</w:t>
-            </w:r>
-          </w:p>
-        </w:tc>
-        <w:tc>
-          <w:tcPr>
-            <w:tcW w:w="7001" w:type="dxa"/>
-          </w:tcPr>
-          <w:p>
-            <w:pPr>
-              <w:spacing w:before="120" w:after="120"/>
-            </w:pPr>
-            <w:r>
-              <w:t>Alta</w:t>
-            </w:r>
-          </w:p>
-        </w:tc>
-      </w:tr>
-      <w:tr>
-        <w:tc>
-          <w:tcPr>
-            <w:tcW w:w="1493" w:type="dxa"/>
-          </w:tcPr>
-          <w:p>
-            <w:pPr>
-              <w:spacing w:before="120" w:after="120"/>
-              <w:rPr>
-                <w:b/>
-              </w:rPr>
-            </w:pPr>
-            <w:r>
-              <w:rPr>
-                <w:b/>
-              </w:rPr>
-              <w:t>Prototipo</w:t>
-            </w:r>
-          </w:p>
-        </w:tc>
-        <w:tc>
-          <w:tcPr>
-            <w:tcW w:w="7001" w:type="dxa"/>
-          </w:tcPr>
-          <w:p>
-            <w:pPr>
-              <w:spacing w:before="120" w:after="120"/>
-            </w:pPr>
-            <w:r>
-              <w:t xml:space="preserve">[Colocar el prototipo solo en el caso de </w:t>
-            </w:r>
-            <w:proofErr w:type="spellStart"/>
-            <w:r>
-              <w:t>User</w:t>
-            </w:r>
-            <w:proofErr w:type="spellEnd"/>
-            <w:r>
-              <w:t xml:space="preserve"> </w:t>
-            </w:r>
-            <w:proofErr w:type="spellStart"/>
-            <w:r>
-              <w:t>Story</w:t>
-            </w:r>
-            <w:proofErr w:type="spellEnd"/>
-            <w:r>
-              <w:t xml:space="preserve"> con presentación visual. Colocar el prototipo para todas las variantes, identificando las variantes específicas.]</w:t>
-            </w:r>
-          </w:p>
-        </w:tc>
-      </w:tr>
     </w:tbl>
+    <w:p/>
+    <w:p>
+      <w:pPr>
+        <w:shd w:val="clear" w:color="auto" w:fill="FFFFFF"/>
+        <w:spacing w:after="0" w:line="240" w:lineRule="auto"/>
+        <w:ind w:right="2250"/>
+        <w:outlineLvl w:val="0"/>
+        <w:rPr>
+          <w:rFonts w:ascii="Helvetica" w:eastAsia="Times New Roman" w:hAnsi="Helvetica" w:cs="Helvetica"/>
+          <w:color w:val="333333"/>
+          <w:kern w:val="36"/>
+          <w:sz w:val="45"/>
+          <w:szCs w:val="45"/>
+          <w:lang w:val="es-MX" w:eastAsia="es-MX"/>
+        </w:rPr>
+      </w:pPr>
+    </w:p>
     <w:p/>
     <w:sectPr>
       <w:pgSz w:w="11906" w:h="16838"/>
@@ -761,6 +782,27 @@
     <w:name w:val="Normal"/>
     <w:qFormat/>
   </w:style>
+  <w:style w:type="paragraph" w:styleId="Heading1">
+    <w:name w:val="heading 1"/>
+    <w:basedOn w:val="Normal"/>
+    <w:link w:val="Heading1Char"/>
+    <w:uiPriority w:val="9"/>
+    <w:qFormat/>
+    <w:rsid w:val="004C68B7"/>
+    <w:pPr>
+      <w:spacing w:before="100" w:beforeAutospacing="1" w:after="100" w:afterAutospacing="1" w:line="240" w:lineRule="auto"/>
+      <w:outlineLvl w:val="0"/>
+    </w:pPr>
+    <w:rPr>
+      <w:rFonts w:ascii="Times New Roman" w:eastAsia="Times New Roman" w:hAnsi="Times New Roman" w:cs="Times New Roman"/>
+      <w:b/>
+      <w:bCs/>
+      <w:kern w:val="36"/>
+      <w:sz w:val="48"/>
+      <w:szCs w:val="48"/>
+      <w:lang w:val="es-MX" w:eastAsia="es-MX"/>
+    </w:rPr>
+  </w:style>
   <w:style w:type="character" w:default="1" w:styleId="DefaultParagraphFont">
     <w:name w:val="Default Paragraph Font"/>
     <w:uiPriority w:val="1"/>
@@ -797,6 +839,7 @@
       <w:spacing w:after="0" w:line="240" w:lineRule="auto"/>
     </w:pPr>
     <w:tblPr>
+      <w:tblInd w:w="0" w:type="dxa"/>
       <w:tblBorders>
         <w:top w:val="single" w:sz="4" w:space="0" w:color="auto"/>
         <w:left w:val="single" w:sz="4" w:space="0" w:color="auto"/>
@@ -805,7 +848,34 @@
         <w:insideH w:val="single" w:sz="4" w:space="0" w:color="auto"/>
         <w:insideV w:val="single" w:sz="4" w:space="0" w:color="auto"/>
       </w:tblBorders>
+      <w:tblCellMar>
+        <w:top w:w="0" w:type="dxa"/>
+        <w:left w:w="108" w:type="dxa"/>
+        <w:bottom w:w="0" w:type="dxa"/>
+        <w:right w:w="108" w:type="dxa"/>
+      </w:tblCellMar>
     </w:tblPr>
+  </w:style>
+  <w:style w:type="character" w:customStyle="1" w:styleId="Heading1Char">
+    <w:name w:val="Heading 1 Char"/>
+    <w:basedOn w:val="DefaultParagraphFont"/>
+    <w:link w:val="Heading1"/>
+    <w:uiPriority w:val="9"/>
+    <w:rsid w:val="004C68B7"/>
+    <w:rPr>
+      <w:rFonts w:ascii="Times New Roman" w:eastAsia="Times New Roman" w:hAnsi="Times New Roman" w:cs="Times New Roman"/>
+      <w:b/>
+      <w:bCs/>
+      <w:kern w:val="36"/>
+      <w:sz w:val="48"/>
+      <w:szCs w:val="48"/>
+      <w:lang w:val="es-MX" w:eastAsia="es-MX"/>
+    </w:rPr>
+  </w:style>
+  <w:style w:type="character" w:customStyle="1" w:styleId="js-issue-title">
+    <w:name w:val="js-issue-title"/>
+    <w:basedOn w:val="DefaultParagraphFont"/>
+    <w:rsid w:val="004C68B7"/>
   </w:style>
 </w:styles>
 </file>

</xml_diff>